<commit_message>
rubric added, reset password added too.
</commit_message>
<xml_diff>
--- a/Additional Resources/Joke Rubric.docx
+++ b/Additional Resources/Joke Rubric.docx
@@ -103,7 +103,17 @@
               <w:jc w:val="center"/>
             </w:pPr>
             <w:r>
-              <w:t>No play on words</w:t>
+              <w:t xml:space="preserve">The tweet has a </w:t>
+            </w:r>
+            <w:r>
+              <w:rPr>
+                <w:b/>
+                <w:bCs/>
+              </w:rPr>
+              <w:t>No</w:t>
+            </w:r>
+            <w:r>
+              <w:t xml:space="preserve"> play on words</w:t>
             </w:r>
           </w:p>
         </w:tc>
@@ -121,7 +131,20 @@
               <w:jc w:val="center"/>
             </w:pPr>
             <w:r>
-              <w:t>Minor play on words</w:t>
+              <w:t xml:space="preserve">The tweet has a </w:t>
+            </w:r>
+            <w:r>
+              <w:rPr>
+                <w:b/>
+                <w:bCs/>
+              </w:rPr>
+              <w:t>Minor</w:t>
+            </w:r>
+            <w:r>
+              <w:t xml:space="preserve"> play on words</w:t>
+            </w:r>
+            <w:r>
+              <w:t>.</w:t>
             </w:r>
           </w:p>
         </w:tc>
@@ -139,15 +162,20 @@
               <w:jc w:val="center"/>
             </w:pPr>
             <w:r>
-              <w:t xml:space="preserve">Cleaver </w:t>
-            </w:r>
-            <w:proofErr w:type="gramStart"/>
-            <w:r>
-              <w:t>play</w:t>
-            </w:r>
-            <w:proofErr w:type="gramEnd"/>
-            <w:r>
-              <w:t xml:space="preserve"> on words</w:t>
+              <w:t xml:space="preserve">The tweet has a </w:t>
+            </w:r>
+            <w:r>
+              <w:rPr>
+                <w:b/>
+                <w:bCs/>
+              </w:rPr>
+              <w:t>Cleaver</w:t>
+            </w:r>
+            <w:r>
+              <w:t xml:space="preserve"> play on words</w:t>
+            </w:r>
+            <w:r>
+              <w:t>.</w:t>
             </w:r>
           </w:p>
           <w:p>
@@ -175,7 +203,10 @@
               <w:t xml:space="preserve">Level of </w:t>
             </w:r>
             <w:r>
-              <w:t>Whitty</w:t>
+              <w:t>Witt</w:t>
+            </w:r>
+            <w:r>
+              <w:t>iness</w:t>
             </w:r>
           </w:p>
           <w:p>
@@ -198,10 +229,23 @@
               <w:jc w:val="center"/>
             </w:pPr>
             <w:r>
-              <w:t xml:space="preserve">No </w:t>
-            </w:r>
-            <w:r>
-              <w:t>wittiness</w:t>
+              <w:t>The tweet has</w:t>
+            </w:r>
+            <w:r>
+              <w:t xml:space="preserve"> </w:t>
+            </w:r>
+            <w:r>
+              <w:rPr>
+                <w:b/>
+                <w:bCs/>
+              </w:rPr>
+              <w:t>No</w:t>
+            </w:r>
+            <w:r>
+              <w:t xml:space="preserve"> wittiness</w:t>
+            </w:r>
+            <w:r>
+              <w:t>.</w:t>
             </w:r>
           </w:p>
         </w:tc>
@@ -219,10 +263,20 @@
               <w:jc w:val="center"/>
             </w:pPr>
             <w:r>
-              <w:t xml:space="preserve">Low level of </w:t>
-            </w:r>
-            <w:r>
-              <w:t>wittiness</w:t>
+              <w:t xml:space="preserve">The tweet has a </w:t>
+            </w:r>
+            <w:r>
+              <w:rPr>
+                <w:b/>
+                <w:bCs/>
+              </w:rPr>
+              <w:t>Low level</w:t>
+            </w:r>
+            <w:r>
+              <w:t xml:space="preserve"> of wittiness</w:t>
+            </w:r>
+            <w:r>
+              <w:t>.</w:t>
             </w:r>
           </w:p>
           <w:p>
@@ -245,7 +299,23 @@
               <w:jc w:val="center"/>
             </w:pPr>
             <w:r>
-              <w:t>A good level of wittiness</w:t>
+              <w:t>The tweet has a</w:t>
+            </w:r>
+            <w:r>
+              <w:t xml:space="preserve"> </w:t>
+            </w:r>
+            <w:r>
+              <w:rPr>
+                <w:b/>
+                <w:bCs/>
+              </w:rPr>
+              <w:t>good level</w:t>
+            </w:r>
+            <w:r>
+              <w:t xml:space="preserve"> of wittiness</w:t>
+            </w:r>
+            <w:r>
+              <w:t>.</w:t>
             </w:r>
           </w:p>
         </w:tc>
@@ -283,7 +353,23 @@
               <w:jc w:val="center"/>
             </w:pPr>
             <w:r>
-              <w:t>No laughter</w:t>
+              <w:t xml:space="preserve">The tweet </w:t>
+            </w:r>
+            <w:r>
+              <w:t xml:space="preserve">gives you </w:t>
+            </w:r>
+            <w:r>
+              <w:rPr>
+                <w:b/>
+                <w:bCs/>
+              </w:rPr>
+              <w:t>No</w:t>
+            </w:r>
+            <w:r>
+              <w:t xml:space="preserve"> laughter</w:t>
+            </w:r>
+            <w:r>
+              <w:t>.</w:t>
             </w:r>
           </w:p>
         </w:tc>
@@ -301,7 +387,32 @@
               <w:jc w:val="center"/>
             </w:pPr>
             <w:r>
-              <w:t>Some laughter</w:t>
+              <w:t xml:space="preserve">The tweet </w:t>
+            </w:r>
+            <w:r>
+              <w:t>gave</w:t>
+            </w:r>
+            <w:r>
+              <w:t xml:space="preserve"> </w:t>
+            </w:r>
+            <w:r>
+              <w:t>you</w:t>
+            </w:r>
+            <w:r>
+              <w:t xml:space="preserve"> </w:t>
+            </w:r>
+            <w:r>
+              <w:rPr>
+                <w:b/>
+                <w:bCs/>
+              </w:rPr>
+              <w:t>Some</w:t>
+            </w:r>
+            <w:r>
+              <w:t xml:space="preserve"> laughter</w:t>
+            </w:r>
+            <w:r>
+              <w:t>.</w:t>
             </w:r>
           </w:p>
         </w:tc>
@@ -319,7 +430,29 @@
               <w:jc w:val="center"/>
             </w:pPr>
             <w:r>
-              <w:t>A lot of laughter</w:t>
+              <w:t xml:space="preserve">The tweet </w:t>
+            </w:r>
+            <w:r>
+              <w:t>gave you a</w:t>
+            </w:r>
+            <w:r>
+              <w:t xml:space="preserve"> </w:t>
+            </w:r>
+            <w:r>
+              <w:t>L</w:t>
+            </w:r>
+            <w:r>
+              <w:rPr>
+                <w:b/>
+                <w:bCs/>
+              </w:rPr>
+              <w:t>ot</w:t>
+            </w:r>
+            <w:r>
+              <w:t xml:space="preserve"> of laughter</w:t>
+            </w:r>
+            <w:r>
+              <w:t>.</w:t>
             </w:r>
           </w:p>
           <w:p>
@@ -367,7 +500,20 @@
               <w:jc w:val="center"/>
             </w:pPr>
             <w:r>
-              <w:t>No relevant topic</w:t>
+              <w:t xml:space="preserve">The tweet has </w:t>
+            </w:r>
+            <w:r>
+              <w:rPr>
+                <w:b/>
+                <w:bCs/>
+              </w:rPr>
+              <w:t>No</w:t>
+            </w:r>
+            <w:r>
+              <w:t xml:space="preserve"> relevant topic</w:t>
+            </w:r>
+            <w:r>
+              <w:t>.</w:t>
             </w:r>
           </w:p>
         </w:tc>
@@ -385,7 +531,20 @@
               <w:jc w:val="center"/>
             </w:pPr>
             <w:r>
-              <w:t>Some topic relevance</w:t>
+              <w:t xml:space="preserve">The tweet has </w:t>
+            </w:r>
+            <w:r>
+              <w:rPr>
+                <w:b/>
+                <w:bCs/>
+              </w:rPr>
+              <w:t>Some</w:t>
+            </w:r>
+            <w:r>
+              <w:t xml:space="preserve"> topic relevance</w:t>
+            </w:r>
+            <w:r>
+              <w:t>.</w:t>
             </w:r>
           </w:p>
           <w:p>
@@ -408,7 +567,23 @@
               <w:jc w:val="center"/>
             </w:pPr>
             <w:r>
-              <w:t>A large level of topic relevance</w:t>
+              <w:t>The tweet has a</w:t>
+            </w:r>
+            <w:r>
+              <w:t xml:space="preserve"> </w:t>
+            </w:r>
+            <w:r>
+              <w:rPr>
+                <w:b/>
+                <w:bCs/>
+              </w:rPr>
+              <w:t>large level</w:t>
+            </w:r>
+            <w:r>
+              <w:t xml:space="preserve"> of topic relevance</w:t>
+            </w:r>
+            <w:r>
+              <w:t>.</w:t>
             </w:r>
           </w:p>
         </w:tc>

</xml_diff>